<commit_message>
changed strating from USER to GUEST
</commit_message>
<xml_diff>
--- a/UserModelSheme.docx
+++ b/UserModelSheme.docx
@@ -16,9 +16,9 @@
                   <wp:posOffset>1676400</wp:posOffset>
                 </wp:positionH>
                 <wp:positionV relativeFrom="paragraph">
-                  <wp:posOffset>9526</wp:posOffset>
+                  <wp:posOffset>9525</wp:posOffset>
                 </wp:positionV>
-                <wp:extent cx="1619250" cy="609600"/>
+                <wp:extent cx="1981200" cy="609600"/>
                 <wp:effectExtent l="0" t="0" r="19050" b="19050"/>
                 <wp:wrapNone/>
                 <wp:docPr id="1" name="Rounded Rectangle 1"/>
@@ -30,7 +30,7 @@
                       <wps:spPr>
                         <a:xfrm>
                           <a:off x="0" y="0"/>
-                          <a:ext cx="1619250" cy="609600"/>
+                          <a:ext cx="1981200" cy="609600"/>
                         </a:xfrm>
                         <a:prstGeom prst="roundRect">
                           <a:avLst/>
@@ -65,7 +65,7 @@
                                 <w:sz w:val="56"/>
                                 <w:szCs w:val="56"/>
                               </w:rPr>
-                              <w:t>USER</w:t>
+                              <w:t>GUEST</w:t>
                             </w:r>
                           </w:p>
                         </w:txbxContent>
@@ -90,7 +90,7 @@
           </mc:Choice>
           <mc:Fallback>
             <w:pict>
-              <v:roundrect w14:anchorId="0CBDC619" id="Rounded Rectangle 1" o:spid="_x0000_s1026" style="position:absolute;margin-left:132pt;margin-top:.75pt;width:127.5pt;height:48pt;z-index:251659264;visibility:visible;mso-wrap-style:square;mso-width-percent:0;mso-height-percent:0;mso-wrap-distance-left:9pt;mso-wrap-distance-top:0;mso-wrap-distance-right:9pt;mso-wrap-distance-bottom:0;mso-position-horizontal:absolute;mso-position-horizontal-relative:text;mso-position-vertical:absolute;mso-position-vertical-relative:text;mso-width-percent:0;mso-height-percent:0;mso-width-relative:margin;mso-height-relative:margin;v-text-anchor:middle" arcsize="10923f" o:gfxdata="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" fillcolor="white [3201]" strokecolor="#70ad47 [3209]" strokeweight="1pt">
+              <v:roundrect w14:anchorId="0CBDC619" id="Rounded Rectangle 1" o:spid="_x0000_s1026" style="position:absolute;margin-left:132pt;margin-top:.75pt;width:156pt;height:48pt;z-index:251659264;visibility:visible;mso-wrap-style:square;mso-width-percent:0;mso-height-percent:0;mso-wrap-distance-left:9pt;mso-wrap-distance-top:0;mso-wrap-distance-right:9pt;mso-wrap-distance-bottom:0;mso-position-horizontal:absolute;mso-position-horizontal-relative:text;mso-position-vertical:absolute;mso-position-vertical-relative:text;mso-width-percent:0;mso-height-percent:0;mso-width-relative:margin;mso-height-relative:margin;v-text-anchor:middle" arcsize="10923f" o:gfxdata="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" fillcolor="white [3201]" strokecolor="#70ad47 [3209]" strokeweight="1pt">
                 <v:stroke joinstyle="miter"/>
                 <v:textbox>
                   <w:txbxContent>
@@ -107,7 +107,7 @@
                           <w:sz w:val="56"/>
                           <w:szCs w:val="56"/>
                         </w:rPr>
-                        <w:t>USER</w:t>
+                        <w:t>GUEST</w:t>
                       </w:r>
                     </w:p>
                   </w:txbxContent>
@@ -431,6 +431,8 @@
         </mc:AlternateContent>
       </w:r>
     </w:p>
+    <w:bookmarkStart w:id="0" w:name="_GoBack"/>
+    <w:bookmarkEnd w:id="0"/>
     <w:p>
       <w:r>
         <w:rPr>
@@ -804,6 +806,9 @@
                             <w:r>
                               <w:t xml:space="preserve"> </w:t>
                             </w:r>
+                            <w:r>
+                              <w:t>AS USER</w:t>
+                            </w:r>
                           </w:p>
                         </w:txbxContent>
                       </wps:txbx>
@@ -834,6 +839,9 @@
                       </w:r>
                       <w:r>
                         <w:t xml:space="preserve"> </w:t>
+                      </w:r>
+                      <w:r>
+                        <w:t>AS USER</w:t>
                       </w:r>
                     </w:p>
                   </w:txbxContent>
@@ -1361,6 +1369,9 @@
                             <w:r>
                               <w:t xml:space="preserve"> </w:t>
                             </w:r>
+                            <w:r>
+                              <w:t>AS USER</w:t>
+                            </w:r>
                           </w:p>
                         </w:txbxContent>
                       </wps:txbx>
@@ -1392,6 +1403,9 @@
                       <w:r>
                         <w:t xml:space="preserve"> </w:t>
                       </w:r>
+                      <w:r>
+                        <w:t>AS USER</w:t>
+                      </w:r>
                     </w:p>
                   </w:txbxContent>
                 </v:textbox>
@@ -1403,8 +1417,6 @@
       </w:r>
     </w:p>
     <w:p>
-      <w:bookmarkStart w:id="0" w:name="_GoBack"/>
-      <w:bookmarkEnd w:id="0"/>
       <w:r>
         <w:rPr>
           <w:noProof/>

</xml_diff>